<commit_message>
Update Observaciones del Reto 4.docx
</commit_message>
<xml_diff>
--- a/Docs/Observaciones del Reto 4.docx
+++ b/Docs/Observaciones del Reto 4.docx
@@ -511,12 +511,12 @@
         <w:tblLook w:val="04A0" w:firstRow="1" w:lastRow="0" w:firstColumn="1" w:lastColumn="0" w:noHBand="0" w:noVBand="1"/>
       </w:tblPr>
       <w:tblGrid>
-        <w:gridCol w:w="1386"/>
-        <w:gridCol w:w="999"/>
+        <w:gridCol w:w="1407"/>
+        <w:gridCol w:w="1028"/>
         <w:gridCol w:w="1241"/>
-        <w:gridCol w:w="1491"/>
-        <w:gridCol w:w="718"/>
-        <w:gridCol w:w="1001"/>
+        <w:gridCol w:w="1383"/>
+        <w:gridCol w:w="793"/>
+        <w:gridCol w:w="984"/>
         <w:gridCol w:w="1267"/>
       </w:tblGrid>
       <w:tr>
@@ -884,6 +884,12 @@
               <w:ind w:right="0"/>
             </w:pPr>
             <w:r>
+              <w:t>102.646</w:t>
+            </w:r>
+            <w:r>
+              <w:t xml:space="preserve"> </w:t>
+            </w:r>
+            <w:r>
               <w:t xml:space="preserve">ms </w:t>
             </w:r>
           </w:p>
@@ -927,6 +933,9 @@
             </w:pPr>
             <w:r>
               <w:t>2.0479</w:t>
+            </w:r>
+            <w:r>
+              <w:t xml:space="preserve"> </w:t>
             </w:r>
             <w:r>
               <w:t xml:space="preserve">ms </w:t>
@@ -1054,6 +1063,12 @@
               <w:ind w:right="0"/>
             </w:pPr>
             <w:r>
+              <w:t>1</w:t>
+            </w:r>
+            <w:r>
+              <w:t>06.360</w:t>
+            </w:r>
+            <w:r>
               <w:t xml:space="preserve">ms </w:t>
             </w:r>
           </w:p>
@@ -1226,10 +1241,7 @@
               <w:ind w:left="0" w:right="0" w:firstLine="0"/>
             </w:pPr>
             <w:r>
-              <w:t>112.083</w:t>
-            </w:r>
-            <w:r>
-              <w:t xml:space="preserve"> </w:t>
+              <w:t>119.391</w:t>
             </w:r>
             <w:r>
               <w:t xml:space="preserve">ms </w:t>
@@ -1407,10 +1419,7 @@
               <w:ind w:left="0" w:right="0" w:firstLine="0"/>
             </w:pPr>
             <w:r>
-              <w:t>109.975</w:t>
-            </w:r>
-            <w:r>
-              <w:t xml:space="preserve"> </w:t>
+              <w:t>162.246</w:t>
             </w:r>
             <w:r>
               <w:t xml:space="preserve">ms </w:t>
@@ -1578,20 +1587,10 @@
               <w:ind w:right="0"/>
             </w:pPr>
             <w:r>
-              <w:t>427.694</w:t>
-            </w:r>
-            <w:r>
-              <w:t xml:space="preserve"> </w:t>
-            </w:r>
-            <w:r>
-              <w:t>ms</w:t>
-            </w:r>
-            <w:r>
-              <w:br/>
-              <w:t>(No existía ruta para llegar)</w:t>
-            </w:r>
-            <w:r>
-              <w:t xml:space="preserve"> </w:t>
+              <w:t>312.155</w:t>
+            </w:r>
+            <w:r>
+              <w:t xml:space="preserve">ms </w:t>
             </w:r>
           </w:p>
         </w:tc>
@@ -1758,10 +1757,13 @@
               <w:ind w:right="63"/>
             </w:pPr>
             <w:r>
-              <w:t>403.8579</w:t>
-            </w:r>
-            <w:r>
-              <w:t xml:space="preserve"> ms </w:t>
+              <w:t>390.566</w:t>
+            </w:r>
+            <w:r>
+              <w:t xml:space="preserve"> </w:t>
+            </w:r>
+            <w:r>
+              <w:t xml:space="preserve">ms </w:t>
             </w:r>
           </w:p>
         </w:tc>
@@ -1928,10 +1930,10 @@
               <w:ind w:left="0" w:right="0" w:firstLine="0"/>
             </w:pPr>
             <w:r>
-              <w:t>779.774</w:t>
-            </w:r>
-            <w:r>
-              <w:t xml:space="preserve">ms </w:t>
+              <w:t>678.014</w:t>
+            </w:r>
+            <w:r>
+              <w:t xml:space="preserve"> ms</w:t>
             </w:r>
           </w:p>
         </w:tc>
@@ -2098,10 +2100,10 @@
               <w:t xml:space="preserve"> </w:t>
             </w:r>
             <w:r>
-              <w:t>949.930</w:t>
-            </w:r>
-            <w:r>
-              <w:t xml:space="preserve">ms </w:t>
+              <w:t>137.228</w:t>
+            </w:r>
+            <w:r>
+              <w:t xml:space="preserve"> ms</w:t>
             </w:r>
           </w:p>
         </w:tc>
@@ -2222,6 +2224,7 @@
         <w:rPr>
           <w:b/>
         </w:rPr>
+        <w:lastRenderedPageBreak/>
         <w:t>Resultados</w:t>
       </w:r>
       <w:r>
@@ -3829,7 +3832,6 @@
         <w:spacing w:after="0" w:line="240" w:lineRule="auto"/>
         <w:ind w:left="0" w:right="0" w:firstLine="0"/>
         <w:rPr>
-          <w:color w:val="auto"/>
           <w:szCs w:val="24"/>
         </w:rPr>
       </w:pPr>
@@ -3845,7 +3847,7 @@
         <w:rPr>
           <w:szCs w:val="24"/>
         </w:rPr>
-        <w:t xml:space="preserve">Este requerimiento se logra con dos funciones: </w:t>
+        <w:t xml:space="preserve">Para lograr este requerimiento, implementamos la función </w:t>
       </w:r>
       <w:proofErr w:type="spellStart"/>
       <w:r>
@@ -3854,7 +3856,7 @@
           <w:iCs/>
           <w:szCs w:val="24"/>
         </w:rPr>
-        <w:t>getDurRange</w:t>
+        <w:t>findConnections</w:t>
       </w:r>
       <w:proofErr w:type="spellEnd"/>
       <w:r>
@@ -3872,7 +3874,7 @@
           <w:iCs/>
           <w:szCs w:val="24"/>
         </w:rPr>
-        <w:t>map</w:t>
+        <w:t>catalog</w:t>
       </w:r>
       <w:proofErr w:type="spellEnd"/>
       <w:r>
@@ -3881,322 +3883,107 @@
           <w:iCs/>
           <w:szCs w:val="24"/>
         </w:rPr>
-        <w:t xml:space="preserve">, min, </w:t>
+        <w:t xml:space="preserve">), </w:t>
+      </w:r>
+      <w:r>
+        <w:rPr>
+          <w:szCs w:val="24"/>
+        </w:rPr>
+        <w:t>la cual consiste extraer el grafo dirigido y el grafo no dirigido  del catalogo (</w:t>
       </w:r>
       <w:proofErr w:type="spellStart"/>
       <w:r>
         <w:rPr>
-          <w:i/>
-          <w:iCs/>
-          <w:szCs w:val="24"/>
-        </w:rPr>
-        <w:t>max</w:t>
+          <w:szCs w:val="24"/>
+        </w:rPr>
+        <w:t>catalog</w:t>
       </w:r>
       <w:proofErr w:type="spellEnd"/>
       <w:r>
         <w:rPr>
-          <w:i/>
-          <w:iCs/>
-          <w:szCs w:val="24"/>
-        </w:rPr>
-        <w:t>)</w:t>
-      </w:r>
-      <w:r>
-        <w:rPr>
-          <w:szCs w:val="24"/>
-        </w:rPr>
-        <w:t xml:space="preserve"> y </w:t>
+          <w:szCs w:val="24"/>
+        </w:rPr>
+        <w:t>[‘</w:t>
       </w:r>
       <w:proofErr w:type="spellStart"/>
       <w:r>
         <w:rPr>
-          <w:i/>
-          <w:iCs/>
-          <w:szCs w:val="24"/>
-        </w:rPr>
-        <w:t>getAllItems</w:t>
+          <w:szCs w:val="24"/>
+        </w:rPr>
+        <w:t>routes</w:t>
       </w:r>
       <w:proofErr w:type="spellEnd"/>
       <w:r>
         <w:rPr>
-          <w:i/>
-          <w:iCs/>
-          <w:szCs w:val="24"/>
-        </w:rPr>
-        <w:t>(</w:t>
+          <w:szCs w:val="24"/>
+        </w:rPr>
+        <w:t xml:space="preserve">’] y </w:t>
       </w:r>
       <w:proofErr w:type="spellStart"/>
       <w:r>
         <w:rPr>
-          <w:i/>
-          <w:iCs/>
-          <w:szCs w:val="24"/>
-        </w:rPr>
-        <w:t>lists</w:t>
+          <w:szCs w:val="24"/>
+        </w:rPr>
+        <w:t>catalog</w:t>
       </w:r>
       <w:proofErr w:type="spellEnd"/>
       <w:r>
         <w:rPr>
-          <w:i/>
-          <w:iCs/>
-          <w:szCs w:val="24"/>
-        </w:rPr>
-        <w:t>)</w:t>
-      </w:r>
-      <w:r>
-        <w:rPr>
-          <w:szCs w:val="24"/>
-        </w:rPr>
-        <w:t xml:space="preserve">. El primero </w:t>
+          <w:szCs w:val="24"/>
+        </w:rPr>
+        <w:t>[‘</w:t>
       </w:r>
       <w:proofErr w:type="spellStart"/>
       <w:r>
         <w:rPr>
           <w:szCs w:val="24"/>
         </w:rPr>
-        <w:t>tendra</w:t>
+        <w:t>connections</w:t>
       </w:r>
       <w:proofErr w:type="spellEnd"/>
       <w:r>
         <w:rPr>
           <w:szCs w:val="24"/>
         </w:rPr>
-        <w:t xml:space="preserve"> una complejidad de </w:t>
+        <w:t>]</w:t>
+      </w:r>
+      <w:r>
+        <w:rPr>
+          <w:szCs w:val="24"/>
+        </w:rPr>
+        <w:t>), para posteriormente recorrer cada uno de sus vértices y extraer el grado de cada uno</w:t>
+      </w:r>
+      <w:r>
+        <w:rPr>
+          <w:szCs w:val="24"/>
+        </w:rPr>
+        <w:t>. La complejidad de esta sección seria 2N</w:t>
+      </w:r>
+      <w:r>
+        <w:rPr>
+          <w:szCs w:val="24"/>
+        </w:rPr>
+        <w:t xml:space="preserve">, siendo N el numero de </w:t>
       </w:r>
       <w:proofErr w:type="spellStart"/>
       <w:r>
         <w:rPr>
           <w:szCs w:val="24"/>
         </w:rPr>
-        <w:t>N~log</w:t>
+        <w:t>vertices</w:t>
       </w:r>
       <w:proofErr w:type="spellEnd"/>
       <w:r>
         <w:rPr>
           <w:szCs w:val="24"/>
         </w:rPr>
-        <w:t xml:space="preserve">(N), ya que utiliza la </w:t>
-      </w:r>
-      <w:proofErr w:type="spellStart"/>
-      <w:r>
-        <w:rPr>
-          <w:i/>
-          <w:iCs/>
-          <w:szCs w:val="24"/>
-        </w:rPr>
-        <w:t>om.values</w:t>
-      </w:r>
-      <w:proofErr w:type="spellEnd"/>
-      <w:r>
-        <w:rPr>
-          <w:i/>
-          <w:iCs/>
-          <w:szCs w:val="24"/>
-        </w:rPr>
-        <w:t>(</w:t>
-      </w:r>
-      <w:proofErr w:type="spellStart"/>
-      <w:r>
-        <w:rPr>
-          <w:i/>
-          <w:iCs/>
-          <w:szCs w:val="24"/>
-        </w:rPr>
-        <w:t>map,min,max</w:t>
-      </w:r>
-      <w:proofErr w:type="spellEnd"/>
-      <w:r>
-        <w:rPr>
-          <w:i/>
-          <w:iCs/>
-          <w:szCs w:val="24"/>
-        </w:rPr>
-        <w:t>)</w:t>
-      </w:r>
-      <w:r>
-        <w:rPr>
-          <w:szCs w:val="24"/>
-        </w:rPr>
-        <w:t xml:space="preserve">, el cual buscara en un </w:t>
-      </w:r>
-      <w:proofErr w:type="spellStart"/>
-      <w:r>
-        <w:rPr>
-          <w:szCs w:val="24"/>
-        </w:rPr>
-        <w:t>arbol</w:t>
-      </w:r>
-      <w:proofErr w:type="spellEnd"/>
-      <w:r>
-        <w:rPr>
-          <w:szCs w:val="24"/>
-        </w:rPr>
-        <w:t xml:space="preserve"> todos los elementos que estén en el rango [min, </w:t>
-      </w:r>
-      <w:proofErr w:type="spellStart"/>
-      <w:r>
-        <w:rPr>
-          <w:szCs w:val="24"/>
-        </w:rPr>
-        <w:t>max</w:t>
-      </w:r>
-      <w:proofErr w:type="spellEnd"/>
-      <w:r>
-        <w:rPr>
-          <w:szCs w:val="24"/>
-        </w:rPr>
-        <w:t xml:space="preserve">] y los devolverá en forma de lista; esto teniendo que repetir ~Log(N) un total de N veces, en el peor de los casos. Luego, se llama a la </w:t>
-      </w:r>
-      <w:proofErr w:type="spellStart"/>
-      <w:r>
-        <w:rPr>
-          <w:szCs w:val="24"/>
-        </w:rPr>
-        <w:t>funcion</w:t>
-      </w:r>
-      <w:proofErr w:type="spellEnd"/>
-      <w:r>
-        <w:rPr>
-          <w:szCs w:val="24"/>
-        </w:rPr>
-        <w:t xml:space="preserve"> </w:t>
-      </w:r>
-      <w:proofErr w:type="spellStart"/>
-      <w:r>
-        <w:rPr>
-          <w:i/>
-          <w:iCs/>
-          <w:szCs w:val="24"/>
-        </w:rPr>
-        <w:t>getAllItems</w:t>
-      </w:r>
-      <w:proofErr w:type="spellEnd"/>
-      <w:r>
-        <w:rPr>
-          <w:i/>
-          <w:iCs/>
-          <w:szCs w:val="24"/>
-        </w:rPr>
-        <w:t>(</w:t>
-      </w:r>
-      <w:proofErr w:type="spellStart"/>
-      <w:r>
-        <w:rPr>
-          <w:i/>
-          <w:iCs/>
-          <w:szCs w:val="24"/>
-        </w:rPr>
-        <w:t>lists</w:t>
-      </w:r>
-      <w:proofErr w:type="spellEnd"/>
-      <w:r>
-        <w:rPr>
-          <w:i/>
-          <w:iCs/>
-          <w:szCs w:val="24"/>
-        </w:rPr>
-        <w:t>)</w:t>
-      </w:r>
-      <w:r>
-        <w:rPr>
-          <w:szCs w:val="24"/>
-        </w:rPr>
-        <w:t xml:space="preserve">, que será la encargada de recorrer la lista que devuelve </w:t>
-      </w:r>
-      <w:proofErr w:type="spellStart"/>
-      <w:r>
-        <w:rPr>
-          <w:i/>
-          <w:iCs/>
-          <w:szCs w:val="24"/>
-        </w:rPr>
-        <w:t>values</w:t>
-      </w:r>
-      <w:proofErr w:type="spellEnd"/>
-      <w:r>
-        <w:rPr>
-          <w:i/>
-          <w:iCs/>
-          <w:szCs w:val="24"/>
-        </w:rPr>
-        <w:t>(</w:t>
-      </w:r>
-      <w:proofErr w:type="spellStart"/>
-      <w:r>
-        <w:rPr>
-          <w:i/>
-          <w:iCs/>
-          <w:szCs w:val="24"/>
-        </w:rPr>
-        <w:t>map</w:t>
-      </w:r>
-      <w:proofErr w:type="spellEnd"/>
-      <w:r>
-        <w:rPr>
-          <w:i/>
-          <w:iCs/>
-          <w:szCs w:val="24"/>
-        </w:rPr>
-        <w:t xml:space="preserve">, min, </w:t>
-      </w:r>
-      <w:proofErr w:type="spellStart"/>
-      <w:r>
-        <w:rPr>
-          <w:i/>
-          <w:iCs/>
-          <w:szCs w:val="24"/>
-        </w:rPr>
-        <w:t>max</w:t>
-      </w:r>
-      <w:proofErr w:type="spellEnd"/>
-      <w:r>
-        <w:rPr>
-          <w:i/>
-          <w:iCs/>
-          <w:szCs w:val="24"/>
-        </w:rPr>
-        <w:t>)</w:t>
-      </w:r>
-      <w:r>
-        <w:rPr>
-          <w:szCs w:val="24"/>
-        </w:rPr>
-        <w:t xml:space="preserve">, entonces </w:t>
-      </w:r>
-      <w:proofErr w:type="spellStart"/>
-      <w:r>
-        <w:rPr>
-          <w:szCs w:val="24"/>
-        </w:rPr>
-        <w:t>tendra</w:t>
-      </w:r>
-      <w:proofErr w:type="spellEnd"/>
-      <w:r>
-        <w:rPr>
-          <w:szCs w:val="24"/>
-        </w:rPr>
-        <w:t xml:space="preserve"> una complejidad de N*N, ya que cada elemento de la lista es otra lista y obligatoriamente tiene que recorrer todos los elementos de cada una, sin embargo, nunca se devuelve.</w:t>
-      </w:r>
-      <w:r>
-        <w:rPr>
-          <w:szCs w:val="24"/>
-        </w:rPr>
-        <w:br/>
-        <w:t xml:space="preserve">La complejidad final es O(N^2 + </w:t>
-      </w:r>
-      <w:proofErr w:type="spellStart"/>
-      <w:r>
-        <w:rPr>
-          <w:szCs w:val="24"/>
-        </w:rPr>
-        <w:t>N~Log</w:t>
-      </w:r>
-      <w:proofErr w:type="spellEnd"/>
-      <w:r>
-        <w:rPr>
-          <w:szCs w:val="24"/>
-        </w:rPr>
-        <w:t>(N))</w:t>
+        <w:t xml:space="preserve">, porque solo esta recorriendo los vértices </w:t>
+      </w:r>
+      <w:r>
+        <w:rPr>
+          <w:szCs w:val="24"/>
+        </w:rPr>
+        <w:t>dos veces.</w:t>
       </w:r>
     </w:p>
     <w:p>
@@ -4204,7 +3991,6 @@
         <w:spacing w:after="0" w:line="240" w:lineRule="auto"/>
         <w:ind w:left="0" w:right="0" w:firstLine="0"/>
         <w:rPr>
-          <w:color w:val="auto"/>
           <w:szCs w:val="24"/>
         </w:rPr>
       </w:pPr>
@@ -4214,6 +4000,106 @@
         <w:spacing w:after="0" w:line="240" w:lineRule="auto"/>
         <w:ind w:left="0" w:right="0" w:firstLine="0"/>
         <w:rPr>
+          <w:szCs w:val="24"/>
+        </w:rPr>
+      </w:pPr>
+      <w:r>
+        <w:rPr>
+          <w:szCs w:val="24"/>
+        </w:rPr>
+        <w:t xml:space="preserve">Luego se creara una nueva lista -donde se almacenaran cada uno de los aeropuertos que tengan al menos una </w:t>
+      </w:r>
+      <w:proofErr w:type="spellStart"/>
+      <w:r>
+        <w:rPr>
+          <w:szCs w:val="24"/>
+        </w:rPr>
+        <w:t>conexion</w:t>
+      </w:r>
+      <w:proofErr w:type="spellEnd"/>
+      <w:r>
+        <w:rPr>
+          <w:szCs w:val="24"/>
+        </w:rPr>
+        <w:t xml:space="preserve">- pero con la diferencia de que ahora cada uno cuenta con la información de sus grados. Luego se utilizara un </w:t>
+      </w:r>
+      <w:proofErr w:type="spellStart"/>
+      <w:r>
+        <w:rPr>
+          <w:szCs w:val="24"/>
+        </w:rPr>
+        <w:t>mergesort</w:t>
+      </w:r>
+      <w:proofErr w:type="spellEnd"/>
+      <w:r>
+        <w:rPr>
+          <w:szCs w:val="24"/>
+        </w:rPr>
+        <w:t xml:space="preserve"> en la lista comparando sus grados, y se tomaran los primeros 5 elementos para mostrarlos en pantalla.</w:t>
+      </w:r>
+      <w:r>
+        <w:rPr>
+          <w:szCs w:val="24"/>
+        </w:rPr>
+        <w:t xml:space="preserve"> La complejidad de esta parte seria </w:t>
+      </w:r>
+      <w:proofErr w:type="spellStart"/>
+      <w:r>
+        <w:rPr>
+          <w:szCs w:val="24"/>
+        </w:rPr>
+        <w:t>NlogN</w:t>
+      </w:r>
+      <w:proofErr w:type="spellEnd"/>
+      <w:r>
+        <w:rPr>
+          <w:szCs w:val="24"/>
+        </w:rPr>
+        <w:t>.</w:t>
+      </w:r>
+      <w:r>
+        <w:rPr>
+          <w:szCs w:val="24"/>
+        </w:rPr>
+        <w:br/>
+      </w:r>
+      <w:r>
+        <w:rPr>
+          <w:szCs w:val="24"/>
+        </w:rPr>
+        <w:br/>
+        <w:t>La complejidad final seria O(</w:t>
+      </w:r>
+      <w:proofErr w:type="spellStart"/>
+      <w:r>
+        <w:rPr>
+          <w:szCs w:val="24"/>
+        </w:rPr>
+        <w:t>NlogN</w:t>
+      </w:r>
+      <w:proofErr w:type="spellEnd"/>
+      <w:r>
+        <w:rPr>
+          <w:szCs w:val="24"/>
+        </w:rPr>
+        <w:t>)</w:t>
+      </w:r>
+    </w:p>
+    <w:p>
+      <w:pPr>
+        <w:spacing w:after="0" w:line="240" w:lineRule="auto"/>
+        <w:ind w:left="0" w:right="0" w:firstLine="0"/>
+        <w:rPr>
+          <w:color w:val="auto"/>
+          <w:szCs w:val="24"/>
+        </w:rPr>
+      </w:pPr>
+    </w:p>
+    <w:p>
+      <w:pPr>
+        <w:spacing w:after="0" w:line="240" w:lineRule="auto"/>
+        <w:ind w:left="0" w:right="0" w:firstLine="0"/>
+        <w:rPr>
           <w:color w:val="auto"/>
           <w:szCs w:val="24"/>
         </w:rPr>
@@ -4458,7 +4344,14 @@
         <w:rPr>
           <w:szCs w:val="24"/>
         </w:rPr>
-        <w:t xml:space="preserve">. Posteriormente, se llama la función </w:t>
+        <w:t xml:space="preserve">. Posteriormente, se llama la </w:t>
+      </w:r>
+      <w:r>
+        <w:rPr>
+          <w:szCs w:val="24"/>
+        </w:rPr>
+        <w:lastRenderedPageBreak/>
+        <w:t xml:space="preserve">función </w:t>
       </w:r>
       <w:proofErr w:type="spellStart"/>
       <w:r>
@@ -4565,7 +4458,6 @@
           <w:iCs/>
           <w:szCs w:val="24"/>
         </w:rPr>
-        <w:lastRenderedPageBreak/>
         <w:t>scc.stronglyConnected</w:t>
       </w:r>
       <w:proofErr w:type="spellEnd"/>
@@ -4752,7 +4644,13 @@
         <w:rPr>
           <w:szCs w:val="24"/>
         </w:rPr>
-        <w:t xml:space="preserve">Este requerimiento se resuelve con </w:t>
+        <w:t xml:space="preserve">Para este requerimiento, se inicio con un la obtención de las ciudades disponibles dado un nombre. Para esto, se utilizo </w:t>
+      </w:r>
+      <w:r>
+        <w:rPr>
+          <w:szCs w:val="24"/>
+        </w:rPr>
+        <w:t xml:space="preserve">una función llamada </w:t>
       </w:r>
       <w:proofErr w:type="spellStart"/>
       <w:r>
@@ -4761,7 +4659,7 @@
           <w:iCs/>
           <w:szCs w:val="24"/>
         </w:rPr>
-        <w:t>countTime</w:t>
+        <w:t>getCityInfo</w:t>
       </w:r>
       <w:proofErr w:type="spellEnd"/>
       <w:r>
@@ -4779,7 +4677,7 @@
           <w:iCs/>
           <w:szCs w:val="24"/>
         </w:rPr>
-        <w:t>catalog,dateMin,dateMax</w:t>
+        <w:t>map</w:t>
       </w:r>
       <w:proofErr w:type="spellEnd"/>
       <w:r>
@@ -4788,13 +4686,7 @@
           <w:iCs/>
           <w:szCs w:val="24"/>
         </w:rPr>
-        <w:t>)</w:t>
-      </w:r>
-      <w:r>
-        <w:rPr>
-          <w:szCs w:val="24"/>
-        </w:rPr>
-        <w:t xml:space="preserve">, el cual tiene una complejidad de ~Log(N) + ~Log(N) ya que trabaja con los datos que se encuentren dentro de un RBT y que también se encuentre dentro del rango de fechas que se haya establecido por parámetro. Primero, se extraen las llaves que cumplan la condición de estar en el rango de fechas usando </w:t>
+        <w:t xml:space="preserve">, </w:t>
       </w:r>
       <w:proofErr w:type="spellStart"/>
       <w:r>
@@ -4803,7 +4695,7 @@
           <w:iCs/>
           <w:szCs w:val="24"/>
         </w:rPr>
-        <w:t>keys</w:t>
+        <w:t>city</w:t>
       </w:r>
       <w:proofErr w:type="spellEnd"/>
       <w:r>
@@ -4812,78 +4704,19 @@
           <w:iCs/>
           <w:szCs w:val="24"/>
         </w:rPr>
-        <w:t>(</w:t>
-      </w:r>
-      <w:proofErr w:type="spellStart"/>
-      <w:r>
-        <w:rPr>
-          <w:i/>
-          <w:iCs/>
-          <w:szCs w:val="24"/>
-        </w:rPr>
-        <w:t>map,dateMin,dateMax</w:t>
-      </w:r>
-      <w:proofErr w:type="spellEnd"/>
-      <w:r>
-        <w:rPr>
-          <w:i/>
-          <w:iCs/>
-          <w:szCs w:val="24"/>
-        </w:rPr>
         <w:t>)</w:t>
       </w:r>
       <w:r>
         <w:rPr>
-          <w:szCs w:val="24"/>
-        </w:rPr>
-        <w:t xml:space="preserve"> con complejidad de N*N como se explico anteriormente. Por último, se llama la función </w:t>
-      </w:r>
-      <w:proofErr w:type="spellStart"/>
-      <w:r>
-        <w:rPr>
-          <w:i/>
-          <w:iCs/>
-          <w:szCs w:val="24"/>
-        </w:rPr>
-        <w:t>onlyMapValue</w:t>
-      </w:r>
-      <w:proofErr w:type="spellEnd"/>
-      <w:r>
-        <w:rPr>
-          <w:i/>
-          <w:iCs/>
-          <w:szCs w:val="24"/>
-        </w:rPr>
-        <w:t>(</w:t>
-      </w:r>
-      <w:proofErr w:type="spellStart"/>
-      <w:r>
-        <w:rPr>
-          <w:i/>
-          <w:iCs/>
-          <w:szCs w:val="24"/>
-        </w:rPr>
-        <w:t>map,key</w:t>
-      </w:r>
-      <w:proofErr w:type="spellEnd"/>
-      <w:r>
-        <w:rPr>
-          <w:i/>
-          <w:iCs/>
-          <w:szCs w:val="24"/>
-        </w:rPr>
-        <w:t>)</w:t>
-      </w:r>
-      <w:r>
-        <w:rPr>
-          <w:szCs w:val="24"/>
-        </w:rPr>
-        <w:t xml:space="preserve"> cuya complejidad de ~Log(N) y se llama por cada llave que exista en el rango. La complejidad final es (N^2+~Log(N))</w:t>
+          <w:color w:val="auto"/>
+          <w:szCs w:val="24"/>
+        </w:rPr>
+        <w:t>, pasando por parámetro:</w:t>
       </w:r>
     </w:p>
     <w:p>
       <w:pPr>
-        <w:spacing w:after="240" w:line="240" w:lineRule="auto"/>
+        <w:spacing w:after="0" w:line="240" w:lineRule="auto"/>
         <w:ind w:left="0" w:right="0" w:firstLine="0"/>
         <w:rPr>
           <w:color w:val="auto"/>
@@ -4902,62 +4735,10 @@
       </w:pPr>
       <w:r>
         <w:rPr>
-          <w:b/>
-          <w:bCs/>
-          <w:szCs w:val="24"/>
-        </w:rPr>
-        <w:t xml:space="preserve">Requerimiento </w:t>
-      </w:r>
-      <w:r>
-        <w:rPr>
-          <w:b/>
-          <w:bCs/>
-          <w:szCs w:val="24"/>
-        </w:rPr>
-        <w:t>4</w:t>
-      </w:r>
-      <w:r>
-        <w:rPr>
-          <w:b/>
-          <w:bCs/>
-          <w:szCs w:val="24"/>
-        </w:rPr>
-        <w:t xml:space="preserve"> (Grupal): </w:t>
-      </w:r>
-      <w:r>
-        <w:rPr>
-          <w:b/>
-          <w:bCs/>
-          <w:szCs w:val="24"/>
-        </w:rPr>
-        <w:t>Utilizar las millas de viajero</w:t>
-      </w:r>
-      <w:r>
-        <w:rPr>
-          <w:b/>
-          <w:bCs/>
-          <w:szCs w:val="24"/>
-        </w:rPr>
-        <w:br/>
-        <w:t xml:space="preserve">Nota: </w:t>
-      </w:r>
-      <w:r>
-        <w:rPr>
-          <w:szCs w:val="24"/>
-        </w:rPr>
-        <w:t>La sección del catálogo utilizada en esta parte es un RBT (Ordenado a partir de la longitud), que almacena en cada llave otro RBT (Ordenado a partir de la latitud), el cual a su vez en cada llave almacena una lista con los avistamientos.</w:t>
-      </w:r>
-      <w:r>
-        <w:rPr>
-          <w:szCs w:val="24"/>
-        </w:rPr>
-        <w:br/>
-      </w:r>
-      <w:r>
-        <w:rPr>
-          <w:szCs w:val="24"/>
-        </w:rPr>
-        <w:br/>
+          <w:color w:val="auto"/>
+          <w:szCs w:val="24"/>
+        </w:rPr>
+        <w:t>City: Nombre de una ciudad.</w:t>
       </w:r>
     </w:p>
     <w:p>
@@ -4969,244 +4750,21 @@
           <w:szCs w:val="24"/>
         </w:rPr>
       </w:pPr>
-      <w:r>
-        <w:rPr>
-          <w:szCs w:val="24"/>
-        </w:rPr>
-        <w:t xml:space="preserve">Este requerimiento se divide en dos partes: </w:t>
-      </w:r>
       <w:proofErr w:type="spellStart"/>
       <w:r>
         <w:rPr>
-          <w:i/>
-          <w:iCs/>
-          <w:szCs w:val="24"/>
-        </w:rPr>
-        <w:t>getLonRange</w:t>
+          <w:color w:val="auto"/>
+          <w:szCs w:val="24"/>
+        </w:rPr>
+        <w:t>Map</w:t>
       </w:r>
       <w:proofErr w:type="spellEnd"/>
       <w:r>
         <w:rPr>
-          <w:i/>
-          <w:iCs/>
-          <w:szCs w:val="24"/>
-        </w:rPr>
-        <w:t>(</w:t>
-      </w:r>
-      <w:proofErr w:type="spellStart"/>
-      <w:r>
-        <w:rPr>
-          <w:i/>
-          <w:iCs/>
-          <w:szCs w:val="24"/>
-        </w:rPr>
-        <w:t>catalog</w:t>
-      </w:r>
-      <w:proofErr w:type="spellEnd"/>
-      <w:r>
-        <w:rPr>
-          <w:i/>
-          <w:iCs/>
-          <w:szCs w:val="24"/>
-        </w:rPr>
-        <w:t xml:space="preserve">, min, </w:t>
-      </w:r>
-      <w:proofErr w:type="spellStart"/>
-      <w:r>
-        <w:rPr>
-          <w:i/>
-          <w:iCs/>
-          <w:szCs w:val="24"/>
-        </w:rPr>
-        <w:t>max</w:t>
-      </w:r>
-      <w:proofErr w:type="spellEnd"/>
-      <w:r>
-        <w:rPr>
-          <w:i/>
-          <w:iCs/>
-          <w:szCs w:val="24"/>
-        </w:rPr>
-        <w:t>)</w:t>
-      </w:r>
-      <w:r>
-        <w:rPr>
-          <w:szCs w:val="24"/>
-        </w:rPr>
-        <w:t xml:space="preserve"> y </w:t>
-      </w:r>
-      <w:proofErr w:type="spellStart"/>
-      <w:r>
-        <w:rPr>
-          <w:i/>
-          <w:iCs/>
-          <w:szCs w:val="24"/>
-        </w:rPr>
-        <w:t>getLatRange</w:t>
-      </w:r>
-      <w:proofErr w:type="spellEnd"/>
-      <w:r>
-        <w:rPr>
-          <w:i/>
-          <w:iCs/>
-          <w:szCs w:val="24"/>
-        </w:rPr>
-        <w:t>(</w:t>
-      </w:r>
-      <w:proofErr w:type="spellStart"/>
-      <w:r>
-        <w:rPr>
-          <w:i/>
-          <w:iCs/>
-          <w:szCs w:val="24"/>
-        </w:rPr>
-        <w:t>list</w:t>
-      </w:r>
-      <w:proofErr w:type="spellEnd"/>
-      <w:r>
-        <w:rPr>
-          <w:i/>
-          <w:iCs/>
-          <w:szCs w:val="24"/>
-        </w:rPr>
-        <w:t xml:space="preserve">, </w:t>
-      </w:r>
-      <w:proofErr w:type="spellStart"/>
-      <w:r>
-        <w:rPr>
-          <w:i/>
-          <w:iCs/>
-          <w:szCs w:val="24"/>
-        </w:rPr>
-        <w:t>minLat</w:t>
-      </w:r>
-      <w:proofErr w:type="spellEnd"/>
-      <w:r>
-        <w:rPr>
-          <w:i/>
-          <w:iCs/>
-          <w:szCs w:val="24"/>
-        </w:rPr>
-        <w:t xml:space="preserve">, </w:t>
-      </w:r>
-      <w:proofErr w:type="spellStart"/>
-      <w:r>
-        <w:rPr>
-          <w:i/>
-          <w:iCs/>
-          <w:szCs w:val="24"/>
-        </w:rPr>
-        <w:t>maxLat</w:t>
-      </w:r>
-      <w:proofErr w:type="spellEnd"/>
-      <w:r>
-        <w:rPr>
-          <w:i/>
-          <w:iCs/>
-          <w:szCs w:val="24"/>
-        </w:rPr>
-        <w:t>)</w:t>
-      </w:r>
-      <w:r>
-        <w:rPr>
-          <w:szCs w:val="24"/>
-        </w:rPr>
-        <w:t xml:space="preserve">. </w:t>
-      </w:r>
-      <w:r>
-        <w:rPr>
-          <w:szCs w:val="24"/>
-        </w:rPr>
-        <w:br/>
-        <w:t xml:space="preserve">Primero, </w:t>
-      </w:r>
-      <w:proofErr w:type="spellStart"/>
-      <w:r>
-        <w:rPr>
-          <w:i/>
-          <w:iCs/>
-          <w:szCs w:val="24"/>
-        </w:rPr>
-        <w:t>getLonRange</w:t>
-      </w:r>
-      <w:proofErr w:type="spellEnd"/>
-      <w:r>
-        <w:rPr>
-          <w:i/>
-          <w:iCs/>
-          <w:szCs w:val="24"/>
-        </w:rPr>
-        <w:t>(</w:t>
-      </w:r>
-      <w:proofErr w:type="spellStart"/>
-      <w:r>
-        <w:rPr>
-          <w:i/>
-          <w:iCs/>
-          <w:szCs w:val="24"/>
-        </w:rPr>
-        <w:t>catalog</w:t>
-      </w:r>
-      <w:proofErr w:type="spellEnd"/>
-      <w:r>
-        <w:rPr>
-          <w:i/>
-          <w:iCs/>
-          <w:szCs w:val="24"/>
-        </w:rPr>
-        <w:t xml:space="preserve">, min, </w:t>
-      </w:r>
-      <w:proofErr w:type="spellStart"/>
-      <w:r>
-        <w:rPr>
-          <w:i/>
-          <w:iCs/>
-          <w:szCs w:val="24"/>
-        </w:rPr>
-        <w:t>max</w:t>
-      </w:r>
-      <w:proofErr w:type="spellEnd"/>
-      <w:r>
-        <w:rPr>
-          <w:i/>
-          <w:iCs/>
-          <w:szCs w:val="24"/>
-        </w:rPr>
-        <w:t>)</w:t>
-      </w:r>
-      <w:r>
-        <w:rPr>
-          <w:szCs w:val="24"/>
-        </w:rPr>
-        <w:t xml:space="preserve"> posee una complejidad de O(~</w:t>
-      </w:r>
-      <w:proofErr w:type="spellStart"/>
-      <w:r>
-        <w:rPr>
-          <w:szCs w:val="24"/>
-        </w:rPr>
-        <w:t>Nlog</w:t>
-      </w:r>
-      <w:proofErr w:type="spellEnd"/>
-      <w:r>
-        <w:rPr>
-          <w:szCs w:val="24"/>
-        </w:rPr>
-        <w:t xml:space="preserve">(N)), porque tiene que buscar los elementos de un RT en un rango [min, </w:t>
-      </w:r>
-      <w:proofErr w:type="spellStart"/>
-      <w:r>
-        <w:rPr>
-          <w:szCs w:val="24"/>
-        </w:rPr>
-        <w:t>max</w:t>
-      </w:r>
-      <w:proofErr w:type="spellEnd"/>
-      <w:r>
-        <w:rPr>
-          <w:szCs w:val="24"/>
-        </w:rPr>
-        <w:t>] y devolverlos en una lista; los datos para ser tomados tienen una complejidad de O(~Log(N)), y se repiten N veces, en el peor de los casos.</w:t>
+          <w:color w:val="auto"/>
+          <w:szCs w:val="24"/>
+        </w:rPr>
+        <w:t>: Tabla de hash, donde las llaves son los nombres de las ciudades y los valores son listas donde está la información de cada una de las ciudades.</w:t>
       </w:r>
     </w:p>
     <w:p>
@@ -5220,9 +4778,353 @@
       </w:pPr>
       <w:r>
         <w:rPr>
-          <w:szCs w:val="24"/>
-        </w:rPr>
-        <w:t xml:space="preserve">Segundo, </w:t>
+          <w:color w:val="auto"/>
+          <w:szCs w:val="24"/>
+        </w:rPr>
+        <w:br/>
+        <w:t xml:space="preserve">Esta parte tiene una complejidad de O(1) para obtener la lista de ciudades homónimas, y O(c), donde ‘c’ es el numero de ciudades homónimas de un nombre dado.  </w:t>
+      </w:r>
+    </w:p>
+    <w:p>
+      <w:pPr>
+        <w:spacing w:after="0" w:line="240" w:lineRule="auto"/>
+        <w:ind w:left="0" w:right="0" w:firstLine="0"/>
+        <w:rPr>
+          <w:color w:val="auto"/>
+          <w:szCs w:val="24"/>
+        </w:rPr>
+      </w:pPr>
+    </w:p>
+    <w:p>
+      <w:pPr>
+        <w:spacing w:after="0" w:line="240" w:lineRule="auto"/>
+        <w:ind w:left="0" w:right="0" w:firstLine="0"/>
+        <w:rPr>
+          <w:color w:val="auto"/>
+          <w:szCs w:val="24"/>
+        </w:rPr>
+      </w:pPr>
+      <w:r>
+        <w:rPr>
+          <w:color w:val="auto"/>
+          <w:szCs w:val="24"/>
+        </w:rPr>
+        <w:t xml:space="preserve">Luego, de que el usuario elija la ciudad del listado se procederá a utilizar </w:t>
+      </w:r>
+      <w:proofErr w:type="spellStart"/>
+      <w:r>
+        <w:rPr>
+          <w:color w:val="auto"/>
+          <w:szCs w:val="24"/>
+        </w:rPr>
+        <w:t>findRoute</w:t>
+      </w:r>
+      <w:proofErr w:type="spellEnd"/>
+      <w:r>
+        <w:rPr>
+          <w:color w:val="auto"/>
+          <w:szCs w:val="24"/>
+        </w:rPr>
+        <w:t>(</w:t>
+      </w:r>
+      <w:proofErr w:type="spellStart"/>
+      <w:r>
+        <w:rPr>
+          <w:color w:val="auto"/>
+          <w:szCs w:val="24"/>
+        </w:rPr>
+        <w:t>catalog</w:t>
+      </w:r>
+      <w:proofErr w:type="spellEnd"/>
+      <w:r>
+        <w:rPr>
+          <w:color w:val="auto"/>
+          <w:szCs w:val="24"/>
+        </w:rPr>
+        <w:t xml:space="preserve">, indice1, indice2, inicio, destino) donde los índices son las elecciones dadas por el usuario y los parámetros ‘inicio’ y ‘destino’ son las listas de las ciudades homónimas, de inicio y destino, respectivamente. Se extraerán </w:t>
+      </w:r>
+      <w:r>
+        <w:rPr>
+          <w:color w:val="auto"/>
+          <w:szCs w:val="24"/>
+        </w:rPr>
+        <w:t xml:space="preserve">la ciudad elegida por el usuario y se utilizaran sus coordenadas para pasarlo como parámetro a </w:t>
+      </w:r>
+      <w:proofErr w:type="spellStart"/>
+      <w:r>
+        <w:rPr>
+          <w:color w:val="auto"/>
+          <w:szCs w:val="24"/>
+        </w:rPr>
+        <w:t>getNear</w:t>
+      </w:r>
+      <w:proofErr w:type="spellEnd"/>
+      <w:r>
+        <w:rPr>
+          <w:color w:val="auto"/>
+          <w:szCs w:val="24"/>
+        </w:rPr>
+        <w:t>(</w:t>
+      </w:r>
+      <w:proofErr w:type="spellStart"/>
+      <w:r>
+        <w:rPr>
+          <w:color w:val="auto"/>
+          <w:szCs w:val="24"/>
+        </w:rPr>
+        <w:t>catalog</w:t>
+      </w:r>
+      <w:proofErr w:type="spellEnd"/>
+      <w:r>
+        <w:rPr>
+          <w:color w:val="auto"/>
+          <w:szCs w:val="24"/>
+        </w:rPr>
+        <w:t xml:space="preserve">, </w:t>
+      </w:r>
+      <w:proofErr w:type="spellStart"/>
+      <w:r>
+        <w:rPr>
+          <w:color w:val="auto"/>
+          <w:szCs w:val="24"/>
+        </w:rPr>
+        <w:t>cordenada</w:t>
+      </w:r>
+      <w:proofErr w:type="spellEnd"/>
+      <w:r>
+        <w:rPr>
+          <w:color w:val="auto"/>
+          <w:szCs w:val="24"/>
+        </w:rPr>
+        <w:t>), función donde se recorrerán todos los elementos del mapa de aeropuertos, en el peor de los casos, para comparar las coordenadas y determinar cual es el mas cercano a la ciudad dada. Al final, la complejidad seria de O(N), siendo N el numero de aeropuertos que hay.</w:t>
+      </w:r>
+    </w:p>
+    <w:p>
+      <w:pPr>
+        <w:spacing w:after="0" w:line="240" w:lineRule="auto"/>
+        <w:ind w:left="0" w:right="0" w:firstLine="0"/>
+        <w:rPr>
+          <w:color w:val="auto"/>
+          <w:szCs w:val="24"/>
+        </w:rPr>
+      </w:pPr>
+      <w:r>
+        <w:rPr>
+          <w:color w:val="auto"/>
+          <w:szCs w:val="24"/>
+        </w:rPr>
+        <w:br/>
+        <w:t xml:space="preserve">Posteriormente, cuando se hayan encontrado los aeropuertos de salida y llegada  mas cercanos de cada punto, se procederá a utilizar el algoritmo de </w:t>
+      </w:r>
+      <w:proofErr w:type="spellStart"/>
+      <w:r>
+        <w:rPr>
+          <w:color w:val="auto"/>
+          <w:szCs w:val="24"/>
+        </w:rPr>
+        <w:t>Dijsktra</w:t>
+      </w:r>
+      <w:proofErr w:type="spellEnd"/>
+      <w:r>
+        <w:rPr>
+          <w:color w:val="auto"/>
+          <w:szCs w:val="24"/>
+        </w:rPr>
+        <w:t xml:space="preserve"> para encontrar las rutas mas cortas. </w:t>
+      </w:r>
+      <w:r>
+        <w:rPr>
+          <w:color w:val="auto"/>
+          <w:szCs w:val="24"/>
+        </w:rPr>
+        <w:t xml:space="preserve">El algoritmo de </w:t>
+      </w:r>
+      <w:proofErr w:type="spellStart"/>
+      <w:r>
+        <w:rPr>
+          <w:color w:val="auto"/>
+          <w:szCs w:val="24"/>
+        </w:rPr>
+        <w:t>Djisktra</w:t>
+      </w:r>
+      <w:proofErr w:type="spellEnd"/>
+      <w:r>
+        <w:rPr>
+          <w:color w:val="auto"/>
+          <w:szCs w:val="24"/>
+        </w:rPr>
+        <w:t xml:space="preserve"> tiene una complejidad de </w:t>
+      </w:r>
+      <w:proofErr w:type="spellStart"/>
+      <w:r>
+        <w:rPr>
+          <w:color w:val="auto"/>
+          <w:szCs w:val="24"/>
+        </w:rPr>
+        <w:t>ElogV</w:t>
+      </w:r>
+      <w:proofErr w:type="spellEnd"/>
+      <w:r>
+        <w:rPr>
+          <w:color w:val="auto"/>
+          <w:szCs w:val="24"/>
+        </w:rPr>
+        <w:t xml:space="preserve">, donde E el es numero de arcos y V el numero de </w:t>
+      </w:r>
+      <w:proofErr w:type="spellStart"/>
+      <w:r>
+        <w:rPr>
+          <w:color w:val="auto"/>
+          <w:szCs w:val="24"/>
+        </w:rPr>
+        <w:t>Vertices</w:t>
+      </w:r>
+      <w:proofErr w:type="spellEnd"/>
+      <w:r>
+        <w:rPr>
+          <w:color w:val="auto"/>
+          <w:szCs w:val="24"/>
+        </w:rPr>
+        <w:t>.</w:t>
+      </w:r>
+      <w:r>
+        <w:rPr>
+          <w:color w:val="auto"/>
+          <w:szCs w:val="24"/>
+        </w:rPr>
+        <w:br/>
+      </w:r>
+      <w:r>
+        <w:rPr>
+          <w:color w:val="auto"/>
+          <w:szCs w:val="24"/>
+        </w:rPr>
+        <w:br/>
+        <w:t xml:space="preserve">Es </w:t>
+      </w:r>
+      <w:proofErr w:type="spellStart"/>
+      <w:r>
+        <w:rPr>
+          <w:color w:val="auto"/>
+          <w:szCs w:val="24"/>
+        </w:rPr>
+        <w:t>asi</w:t>
+      </w:r>
+      <w:proofErr w:type="spellEnd"/>
+      <w:r>
+        <w:rPr>
+          <w:color w:val="auto"/>
+          <w:szCs w:val="24"/>
+        </w:rPr>
+        <w:t xml:space="preserve"> como la complejidad quedaría N(</w:t>
+      </w:r>
+      <w:proofErr w:type="spellStart"/>
+      <w:r>
+        <w:rPr>
+          <w:color w:val="auto"/>
+          <w:szCs w:val="24"/>
+        </w:rPr>
+        <w:t>ElogV</w:t>
+      </w:r>
+      <w:proofErr w:type="spellEnd"/>
+      <w:r>
+        <w:rPr>
+          <w:color w:val="auto"/>
+          <w:szCs w:val="24"/>
+        </w:rPr>
+        <w:t xml:space="preserve"> + O(V) )</w:t>
+      </w:r>
+      <w:r>
+        <w:rPr>
+          <w:color w:val="auto"/>
+          <w:szCs w:val="24"/>
+        </w:rPr>
+        <w:br/>
+      </w:r>
+    </w:p>
+    <w:p>
+      <w:pPr>
+        <w:spacing w:after="0" w:line="240" w:lineRule="auto"/>
+        <w:ind w:left="0" w:right="0" w:firstLine="0"/>
+        <w:rPr>
+          <w:color w:val="auto"/>
+          <w:szCs w:val="24"/>
+        </w:rPr>
+      </w:pPr>
+      <w:r>
+        <w:rPr>
+          <w:b/>
+          <w:bCs/>
+          <w:szCs w:val="24"/>
+        </w:rPr>
+        <w:t xml:space="preserve">Requerimiento </w:t>
+      </w:r>
+      <w:r>
+        <w:rPr>
+          <w:b/>
+          <w:bCs/>
+          <w:szCs w:val="24"/>
+        </w:rPr>
+        <w:t>4</w:t>
+      </w:r>
+      <w:r>
+        <w:rPr>
+          <w:b/>
+          <w:bCs/>
+          <w:szCs w:val="24"/>
+        </w:rPr>
+        <w:t xml:space="preserve"> (Grupal): </w:t>
+      </w:r>
+      <w:r>
+        <w:rPr>
+          <w:b/>
+          <w:bCs/>
+          <w:szCs w:val="24"/>
+        </w:rPr>
+        <w:t>Utilizar las millas de viajero</w:t>
+      </w:r>
+      <w:r>
+        <w:rPr>
+          <w:b/>
+          <w:bCs/>
+          <w:szCs w:val="24"/>
+        </w:rPr>
+        <w:br/>
+        <w:t xml:space="preserve">Nota: </w:t>
+      </w:r>
+      <w:r>
+        <w:rPr>
+          <w:szCs w:val="24"/>
+        </w:rPr>
+        <w:t>La sección del catálogo utilizada en esta parte es un RBT (Ordenado a partir de la longitud), que almacena en cada llave otro RBT (Ordenado a partir de la latitud), el cual a su vez en cada llave almacena una lista con los avistamientos.</w:t>
+      </w:r>
+      <w:r>
+        <w:rPr>
+          <w:szCs w:val="24"/>
+        </w:rPr>
+        <w:br/>
+      </w:r>
+      <w:r>
+        <w:rPr>
+          <w:szCs w:val="24"/>
+        </w:rPr>
+        <w:br/>
+      </w:r>
+    </w:p>
+    <w:p>
+      <w:pPr>
+        <w:spacing w:after="0" w:line="240" w:lineRule="auto"/>
+        <w:ind w:left="0" w:right="0" w:firstLine="0"/>
+        <w:rPr>
+          <w:color w:val="auto"/>
+          <w:szCs w:val="24"/>
+        </w:rPr>
+      </w:pPr>
+      <w:r>
+        <w:rPr>
+          <w:szCs w:val="24"/>
+        </w:rPr>
+        <w:t xml:space="preserve">Este requerimiento se divide en dos partes: </w:t>
       </w:r>
       <w:proofErr w:type="spellStart"/>
       <w:r>
@@ -5231,7 +5133,7 @@
           <w:iCs/>
           <w:szCs w:val="24"/>
         </w:rPr>
-        <w:t>getLatRange</w:t>
+        <w:t>getLonRange</w:t>
       </w:r>
       <w:proofErr w:type="spellEnd"/>
       <w:r>
@@ -5249,7 +5151,7 @@
           <w:iCs/>
           <w:szCs w:val="24"/>
         </w:rPr>
-        <w:t>lst</w:t>
+        <w:t>catalog</w:t>
       </w:r>
       <w:proofErr w:type="spellEnd"/>
       <w:r>
@@ -5282,7 +5184,263 @@
         <w:rPr>
           <w:szCs w:val="24"/>
         </w:rPr>
-        <w:t>. Que se divide en cuatro partes: la primera, tiene una complejidad de O(N), porque recorre toda la lista de mapas que se le dio por parámetro; la segunda, tiene complejidad de O(~</w:t>
+        <w:t xml:space="preserve"> y </w:t>
+      </w:r>
+      <w:proofErr w:type="spellStart"/>
+      <w:r>
+        <w:rPr>
+          <w:i/>
+          <w:iCs/>
+          <w:szCs w:val="24"/>
+        </w:rPr>
+        <w:t>getLatRange</w:t>
+      </w:r>
+      <w:proofErr w:type="spellEnd"/>
+      <w:r>
+        <w:rPr>
+          <w:i/>
+          <w:iCs/>
+          <w:szCs w:val="24"/>
+        </w:rPr>
+        <w:t>(</w:t>
+      </w:r>
+      <w:proofErr w:type="spellStart"/>
+      <w:r>
+        <w:rPr>
+          <w:i/>
+          <w:iCs/>
+          <w:szCs w:val="24"/>
+        </w:rPr>
+        <w:t>list</w:t>
+      </w:r>
+      <w:proofErr w:type="spellEnd"/>
+      <w:r>
+        <w:rPr>
+          <w:i/>
+          <w:iCs/>
+          <w:szCs w:val="24"/>
+        </w:rPr>
+        <w:t xml:space="preserve">, </w:t>
+      </w:r>
+      <w:proofErr w:type="spellStart"/>
+      <w:r>
+        <w:rPr>
+          <w:i/>
+          <w:iCs/>
+          <w:szCs w:val="24"/>
+        </w:rPr>
+        <w:t>minLat</w:t>
+      </w:r>
+      <w:proofErr w:type="spellEnd"/>
+      <w:r>
+        <w:rPr>
+          <w:i/>
+          <w:iCs/>
+          <w:szCs w:val="24"/>
+        </w:rPr>
+        <w:t xml:space="preserve">, </w:t>
+      </w:r>
+      <w:proofErr w:type="spellStart"/>
+      <w:r>
+        <w:rPr>
+          <w:i/>
+          <w:iCs/>
+          <w:szCs w:val="24"/>
+        </w:rPr>
+        <w:t>maxLat</w:t>
+      </w:r>
+      <w:proofErr w:type="spellEnd"/>
+      <w:r>
+        <w:rPr>
+          <w:i/>
+          <w:iCs/>
+          <w:szCs w:val="24"/>
+        </w:rPr>
+        <w:t>)</w:t>
+      </w:r>
+      <w:r>
+        <w:rPr>
+          <w:szCs w:val="24"/>
+        </w:rPr>
+        <w:t xml:space="preserve">. </w:t>
+      </w:r>
+      <w:r>
+        <w:rPr>
+          <w:szCs w:val="24"/>
+        </w:rPr>
+        <w:br/>
+        <w:t xml:space="preserve">Primero, </w:t>
+      </w:r>
+      <w:proofErr w:type="spellStart"/>
+      <w:r>
+        <w:rPr>
+          <w:i/>
+          <w:iCs/>
+          <w:szCs w:val="24"/>
+        </w:rPr>
+        <w:t>getLonRange</w:t>
+      </w:r>
+      <w:proofErr w:type="spellEnd"/>
+      <w:r>
+        <w:rPr>
+          <w:i/>
+          <w:iCs/>
+          <w:szCs w:val="24"/>
+        </w:rPr>
+        <w:t>(</w:t>
+      </w:r>
+      <w:proofErr w:type="spellStart"/>
+      <w:r>
+        <w:rPr>
+          <w:i/>
+          <w:iCs/>
+          <w:szCs w:val="24"/>
+        </w:rPr>
+        <w:t>catalog</w:t>
+      </w:r>
+      <w:proofErr w:type="spellEnd"/>
+      <w:r>
+        <w:rPr>
+          <w:i/>
+          <w:iCs/>
+          <w:szCs w:val="24"/>
+        </w:rPr>
+        <w:t xml:space="preserve">, min, </w:t>
+      </w:r>
+      <w:proofErr w:type="spellStart"/>
+      <w:r>
+        <w:rPr>
+          <w:i/>
+          <w:iCs/>
+          <w:szCs w:val="24"/>
+        </w:rPr>
+        <w:t>max</w:t>
+      </w:r>
+      <w:proofErr w:type="spellEnd"/>
+      <w:r>
+        <w:rPr>
+          <w:i/>
+          <w:iCs/>
+          <w:szCs w:val="24"/>
+        </w:rPr>
+        <w:t>)</w:t>
+      </w:r>
+      <w:r>
+        <w:rPr>
+          <w:szCs w:val="24"/>
+        </w:rPr>
+        <w:t xml:space="preserve"> posee una complejidad de O(~</w:t>
+      </w:r>
+      <w:proofErr w:type="spellStart"/>
+      <w:r>
+        <w:rPr>
+          <w:szCs w:val="24"/>
+        </w:rPr>
+        <w:t>Nlog</w:t>
+      </w:r>
+      <w:proofErr w:type="spellEnd"/>
+      <w:r>
+        <w:rPr>
+          <w:szCs w:val="24"/>
+        </w:rPr>
+        <w:t xml:space="preserve">(N)), porque tiene que buscar los elementos de un RT en un rango [min, </w:t>
+      </w:r>
+      <w:proofErr w:type="spellStart"/>
+      <w:r>
+        <w:rPr>
+          <w:szCs w:val="24"/>
+        </w:rPr>
+        <w:t>max</w:t>
+      </w:r>
+      <w:proofErr w:type="spellEnd"/>
+      <w:r>
+        <w:rPr>
+          <w:szCs w:val="24"/>
+        </w:rPr>
+        <w:t>] y devolverlos en una lista; los datos para ser tomados tienen una complejidad de O(~Log(N)), y se repiten N veces, en el peor de los casos.</w:t>
+      </w:r>
+    </w:p>
+    <w:p>
+      <w:pPr>
+        <w:spacing w:after="0" w:line="240" w:lineRule="auto"/>
+        <w:ind w:left="0" w:right="0" w:firstLine="0"/>
+        <w:rPr>
+          <w:color w:val="auto"/>
+          <w:szCs w:val="24"/>
+        </w:rPr>
+      </w:pPr>
+      <w:r>
+        <w:rPr>
+          <w:szCs w:val="24"/>
+        </w:rPr>
+        <w:t xml:space="preserve">Segundo, </w:t>
+      </w:r>
+      <w:proofErr w:type="spellStart"/>
+      <w:r>
+        <w:rPr>
+          <w:i/>
+          <w:iCs/>
+          <w:szCs w:val="24"/>
+        </w:rPr>
+        <w:t>getLatRange</w:t>
+      </w:r>
+      <w:proofErr w:type="spellEnd"/>
+      <w:r>
+        <w:rPr>
+          <w:i/>
+          <w:iCs/>
+          <w:szCs w:val="24"/>
+        </w:rPr>
+        <w:t>(</w:t>
+      </w:r>
+      <w:proofErr w:type="spellStart"/>
+      <w:r>
+        <w:rPr>
+          <w:i/>
+          <w:iCs/>
+          <w:szCs w:val="24"/>
+        </w:rPr>
+        <w:t>lst</w:t>
+      </w:r>
+      <w:proofErr w:type="spellEnd"/>
+      <w:r>
+        <w:rPr>
+          <w:i/>
+          <w:iCs/>
+          <w:szCs w:val="24"/>
+        </w:rPr>
+        <w:t xml:space="preserve">, min, </w:t>
+      </w:r>
+      <w:proofErr w:type="spellStart"/>
+      <w:r>
+        <w:rPr>
+          <w:i/>
+          <w:iCs/>
+          <w:szCs w:val="24"/>
+        </w:rPr>
+        <w:t>max</w:t>
+      </w:r>
+      <w:proofErr w:type="spellEnd"/>
+      <w:r>
+        <w:rPr>
+          <w:i/>
+          <w:iCs/>
+          <w:szCs w:val="24"/>
+        </w:rPr>
+        <w:t>)</w:t>
+      </w:r>
+      <w:r>
+        <w:rPr>
+          <w:szCs w:val="24"/>
+        </w:rPr>
+        <w:t xml:space="preserve">. Que se divide en cuatro partes: la primera, tiene una complejidad de O(N), porque recorre toda la lista de mapas que se le dio por parámetro; la </w:t>
+      </w:r>
+      <w:r>
+        <w:rPr>
+          <w:szCs w:val="24"/>
+        </w:rPr>
+        <w:lastRenderedPageBreak/>
+        <w:t>segunda, tiene complejidad de O(~</w:t>
       </w:r>
       <w:proofErr w:type="spellStart"/>
       <w:r>

</xml_diff>